<commit_message>
changed the experiment running script to be in better order
</commit_message>
<xml_diff>
--- a/imoreno3-analysis.docx
+++ b/imoreno3-analysis.docx
@@ -979,6 +979,313 @@
           <w:u w:val="none"/>
         </w:rPr>
         <w:t>The end result of the vehicles dataset is simply a set of ratios of different dimensions of the shape of the vehicle and its final classification as a saab, opel, van, or a bus. I believe, since image recognition and deep learning are such huge topics, this would be an interesting introductory, yet relevant problem to examine.</w:t>
+      </w:r>
+    </w:p>
+    <w:p>
+      <w:pPr>
+        <w:pStyle w:val="Normal"/>
+        <w:spacing w:lineRule="auto" w:line="480"/>
+        <w:jc w:val="left"/>
+        <w:rPr>
+          <w:b w:val="false"/>
+          <w:b w:val="false"/>
+          <w:bCs w:val="false"/>
+          <w:sz w:val="28"/>
+          <w:szCs w:val="28"/>
+          <w:u w:val="none"/>
+        </w:rPr>
+      </w:pPr>
+      <w:r>
+        <w:rPr>
+          <w:b w:val="false"/>
+          <w:bCs w:val="false"/>
+          <w:sz w:val="28"/>
+          <w:szCs w:val="28"/>
+          <w:u w:val="none"/>
+        </w:rPr>
+        <w:tab/>
+      </w:r>
+      <w:r>
+        <w:rPr>
+          <w:b w:val="false"/>
+          <w:bCs w:val="false"/>
+          <w:sz w:val="28"/>
+          <w:szCs w:val="28"/>
+          <w:u w:val="none"/>
+        </w:rPr>
+        <w:t>The way the numeric values were normalized in both data sets was the same for both. It was a basic normalization consisting of:</w:t>
+      </w:r>
+    </w:p>
+    <w:p>
+      <w:pPr>
+        <w:pStyle w:val="Normal"/>
+        <w:spacing w:lineRule="auto" w:line="480"/>
+        <w:jc w:val="left"/>
+        <w:rPr>
+          <w:b w:val="false"/>
+          <w:b w:val="false"/>
+          <w:bCs w:val="false"/>
+          <w:sz w:val="28"/>
+          <w:szCs w:val="28"/>
+          <w:u w:val="none"/>
+        </w:rPr>
+      </w:pPr>
+      <w:r>
+        <w:rPr>
+          <w:b w:val="false"/>
+          <w:bCs w:val="false"/>
+          <w:sz w:val="28"/>
+          <w:szCs w:val="28"/>
+          <w:u w:val="none"/>
+        </w:rPr>
+      </w:r>
+      <m:oMath xmlns:m="http://schemas.openxmlformats.org/officeDocument/2006/math">
+        <m:sSub>
+          <m:e>
+            <m:r>
+              <w:rPr>
+                <w:rFonts w:ascii="Cambria Math" w:hAnsi="Cambria Math"/>
+              </w:rPr>
+              <m:t xml:space="preserve">x</m:t>
+            </m:r>
+          </m:e>
+          <m:sub>
+            <m:r>
+              <w:rPr>
+                <w:rFonts w:ascii="Cambria Math" w:hAnsi="Cambria Math"/>
+              </w:rPr>
+              <m:t xml:space="preserve">norm</m:t>
+            </m:r>
+          </m:sub>
+        </m:sSub>
+        <m:r>
+          <w:rPr>
+            <w:rFonts w:ascii="Cambria Math" w:hAnsi="Cambria Math"/>
+          </w:rPr>
+          <m:t xml:space="preserve">=</m:t>
+        </m:r>
+        <m:f>
+          <m:num>
+            <m:r>
+              <w:rPr>
+                <w:rFonts w:ascii="Cambria Math" w:hAnsi="Cambria Math"/>
+              </w:rPr>
+              <m:t xml:space="preserve">x</m:t>
+            </m:r>
+            <m:r>
+              <w:rPr>
+                <w:rFonts w:ascii="Cambria Math" w:hAnsi="Cambria Math"/>
+              </w:rPr>
+              <m:t xml:space="preserve">−</m:t>
+            </m:r>
+            <m:sSub>
+              <m:e>
+                <m:r>
+                  <w:rPr>
+                    <w:rFonts w:ascii="Cambria Math" w:hAnsi="Cambria Math"/>
+                  </w:rPr>
+                  <m:t xml:space="preserve">x</m:t>
+                </m:r>
+              </m:e>
+              <m:sub>
+                <m:r>
+                  <w:rPr>
+                    <w:rFonts w:ascii="Cambria Math" w:hAnsi="Cambria Math"/>
+                  </w:rPr>
+                  <m:t xml:space="preserve">min</m:t>
+                </m:r>
+              </m:sub>
+            </m:sSub>
+          </m:num>
+          <m:den>
+            <m:sSub>
+              <m:e>
+                <m:r>
+                  <w:rPr>
+                    <w:rFonts w:ascii="Cambria Math" w:hAnsi="Cambria Math"/>
+                  </w:rPr>
+                  <m:t xml:space="preserve">x</m:t>
+                </m:r>
+              </m:e>
+              <m:sub>
+                <m:r>
+                  <w:rPr>
+                    <w:rFonts w:ascii="Cambria Math" w:hAnsi="Cambria Math"/>
+                  </w:rPr>
+                  <m:t xml:space="preserve">max</m:t>
+                </m:r>
+              </m:sub>
+            </m:sSub>
+            <m:r>
+              <w:rPr>
+                <w:rFonts w:ascii="Cambria Math" w:hAnsi="Cambria Math"/>
+              </w:rPr>
+              <m:t xml:space="preserve">−</m:t>
+            </m:r>
+            <m:sSub>
+              <m:e>
+                <m:r>
+                  <w:rPr>
+                    <w:rFonts w:ascii="Cambria Math" w:hAnsi="Cambria Math"/>
+                  </w:rPr>
+                  <m:t xml:space="preserve">x</m:t>
+                </m:r>
+              </m:e>
+              <m:sub>
+                <m:r>
+                  <w:rPr>
+                    <w:rFonts w:ascii="Cambria Math" w:hAnsi="Cambria Math"/>
+                  </w:rPr>
+                  <m:t xml:space="preserve">min</m:t>
+                </m:r>
+              </m:sub>
+            </m:sSub>
+          </m:den>
+        </m:f>
+      </m:oMath>
+      <w:r>
+        <w:rPr>
+          <w:b w:val="false"/>
+          <w:bCs w:val="false"/>
+          <w:sz w:val="28"/>
+          <w:szCs w:val="28"/>
+          <w:u w:val="none"/>
+        </w:rPr>
+        <w:t xml:space="preserve">for all </w:t>
+      </w:r>
+      <w:r>
+        <w:rPr>
+          <w:b w:val="false"/>
+          <w:bCs w:val="false"/>
+          <w:sz w:val="28"/>
+          <w:szCs w:val="28"/>
+          <w:u w:val="none"/>
+        </w:rPr>
+      </w:r>
+      <m:oMath xmlns:m="http://schemas.openxmlformats.org/officeDocument/2006/math">
+        <m:r>
+          <w:rPr>
+            <w:rFonts w:ascii="Cambria Math" w:hAnsi="Cambria Math"/>
+          </w:rPr>
+          <m:t xml:space="preserve">x</m:t>
+        </m:r>
+      </m:oMath>
+      <w:r>
+        <w:rPr>
+          <w:b w:val="false"/>
+          <w:bCs w:val="false"/>
+          <w:sz w:val="28"/>
+          <w:szCs w:val="28"/>
+          <w:u w:val="none"/>
+        </w:rPr>
+        <w:t>, where</w:t>
+      </w:r>
+      <w:bookmarkStart w:id="0" w:name="__DdeLink__2_352496148"/>
+      <w:r>
+        <w:rPr>
+          <w:b w:val="false"/>
+          <w:bCs w:val="false"/>
+          <w:sz w:val="28"/>
+          <w:szCs w:val="28"/>
+          <w:u w:val="none"/>
+        </w:rPr>
+      </w:r>
+      <m:oMath xmlns:m="http://schemas.openxmlformats.org/officeDocument/2006/math">
+        <m:r>
+          <w:rPr>
+            <w:rFonts w:ascii="Cambria Math" w:hAnsi="Cambria Math"/>
+          </w:rPr>
+          <m:t xml:space="preserve">x</m:t>
+        </m:r>
+      </m:oMath>
+      <w:bookmarkEnd w:id="0"/>
+      <w:r>
+        <w:rPr>
+          <w:b w:val="false"/>
+          <w:bCs w:val="false"/>
+          <w:sz w:val="28"/>
+          <w:szCs w:val="28"/>
+          <w:u w:val="none"/>
+        </w:rPr>
+        <w:t xml:space="preserve">is the value of a particular feature (so each “row” is a vector of x’s), </w:t>
+      </w:r>
+      <w:r>
+        <w:rPr>
+          <w:b w:val="false"/>
+          <w:bCs w:val="false"/>
+          <w:sz w:val="28"/>
+          <w:szCs w:val="28"/>
+          <w:u w:val="none"/>
+        </w:rPr>
+      </w:r>
+      <m:oMath xmlns:m="http://schemas.openxmlformats.org/officeDocument/2006/math">
+        <m:sSub>
+          <m:e>
+            <m:r>
+              <w:rPr>
+                <w:rFonts w:ascii="Cambria Math" w:hAnsi="Cambria Math"/>
+              </w:rPr>
+              <m:t xml:space="preserve">x</m:t>
+            </m:r>
+          </m:e>
+          <m:sub>
+            <m:r>
+              <w:rPr>
+                <w:rFonts w:ascii="Cambria Math" w:hAnsi="Cambria Math"/>
+              </w:rPr>
+              <m:t xml:space="preserve">min</m:t>
+            </m:r>
+          </m:sub>
+        </m:sSub>
+      </m:oMath>
+      <w:r>
+        <w:rPr>
+          <w:b w:val="false"/>
+          <w:bCs w:val="false"/>
+          <w:sz w:val="28"/>
+          <w:szCs w:val="28"/>
+          <w:u w:val="none"/>
+        </w:rPr>
+        <w:t xml:space="preserve">is the smallest value present in the entire dataset for that particular feature (the smallest value found for that entire column), and </w:t>
+      </w:r>
+      <w:r>
+        <w:rPr>
+          <w:b w:val="false"/>
+          <w:bCs w:val="false"/>
+          <w:sz w:val="28"/>
+          <w:szCs w:val="28"/>
+          <w:u w:val="none"/>
+        </w:rPr>
+      </w:r>
+      <m:oMath xmlns:m="http://schemas.openxmlformats.org/officeDocument/2006/math">
+        <m:sSub>
+          <m:e>
+            <m:r>
+              <w:rPr>
+                <w:rFonts w:ascii="Cambria Math" w:hAnsi="Cambria Math"/>
+              </w:rPr>
+              <m:t xml:space="preserve">x</m:t>
+            </m:r>
+          </m:e>
+          <m:sub>
+            <m:r>
+              <w:rPr>
+                <w:rFonts w:ascii="Cambria Math" w:hAnsi="Cambria Math"/>
+              </w:rPr>
+              <m:t xml:space="preserve">max</m:t>
+            </m:r>
+          </m:sub>
+        </m:sSub>
+      </m:oMath>
+      <w:r>
+        <w:rPr>
+          <w:b w:val="false"/>
+          <w:bCs w:val="false"/>
+          <w:sz w:val="28"/>
+          <w:szCs w:val="28"/>
+          <w:u w:val="none"/>
+        </w:rPr>
+        <w:t>is the largest one.</w:t>
       </w:r>
     </w:p>
     <w:p>

</xml_diff>